<commit_message>
demo arrow function in Typescript
</commit_message>
<xml_diff>
--- a/Tim-hieu-Typescript-v1.0.docx
+++ b/Tim-hieu-Typescript-v1.0.docx
@@ -4,7 +4,7 @@
   <w:body>
     <w:p>
       <w:pPr>
-        <w:pStyle w:val="ListParagraph"/>
+        <w:pStyle w:val="Heading1"/>
       </w:pPr>
       <w:r>
         <w:t>Bài 1: Giới thiệu tổng quan về Typescript</w:t>
@@ -32,7 +32,7 @@
     </w:p>
     <w:p>
       <w:pPr>
-        <w:pStyle w:val="ListParagraph"/>
+        <w:pStyle w:val="Heading2"/>
       </w:pPr>
       <w:r>
         <w:t>Hướng dẫn sử dụng Visual Studio Code để tạo tự án</w:t>
@@ -60,7 +60,7 @@
     </w:p>
     <w:p>
       <w:pPr>
-        <w:pStyle w:val="ListParagraph"/>
+        <w:pStyle w:val="Heading2"/>
       </w:pPr>
       <w:r>
         <w:t>Tạo dự án Typescript HelloWorld trong Visual</w:t>
@@ -88,7 +88,7 @@
     </w:p>
     <w:p>
       <w:pPr>
-        <w:pStyle w:val="ListParagraph"/>
+        <w:pStyle w:val="Heading2"/>
       </w:pPr>
       <w:r>
         <w:t>Hướng dẫn cài đặt Visual Studio Code, Node JS cho quá trình phát triển Typescript</w:t>
@@ -111,7 +111,7 @@
     </w:p>
     <w:p>
       <w:pPr>
-        <w:pStyle w:val="ListParagraph"/>
+        <w:pStyle w:val="Heading1"/>
       </w:pPr>
       <w:r>
         <w:t>Bài 2: Giới thiệu về kiểu dữ liệu trong Typescript</w:t>
@@ -155,7 +155,7 @@
     </w:p>
     <w:p>
       <w:pPr>
-        <w:pStyle w:val="ListParagraph"/>
+        <w:pStyle w:val="Heading1"/>
       </w:pPr>
       <w:r>
         <w:t>L2.B3: Hiển thị danh sách Pokemon bằng Typescript</w:t>
@@ -207,6 +207,11 @@
       <w:pPr>
         <w:pStyle w:val="ListParagraph"/>
       </w:pPr>
+    </w:p>
+    <w:p>
+      <w:pPr>
+        <w:pStyle w:val="ListParagraph"/>
+      </w:pPr>
       <w:r>
         <w:t>Để tạo ra file cấu hình tsconfig.json</w:t>
       </w:r>
@@ -223,42 +228,1459 @@
       <w:pPr>
         <w:pStyle w:val="ListParagraph"/>
       </w:pPr>
-    </w:p>
-    <w:p>
-      <w:pPr>
-        <w:pStyle w:val="ListParagraph"/>
-      </w:pPr>
-    </w:p>
-    <w:p>
-      <w:pPr>
-        <w:pStyle w:val="ListParagraph"/>
+      <w:r>
+        <w:rPr>
+          <w:noProof/>
+        </w:rPr>
+        <w:lastRenderedPageBreak/>
+        <w:drawing>
+          <wp:inline distT="0" distB="0" distL="0" distR="0" wp14:anchorId="44D9D072" wp14:editId="644FC15F">
+            <wp:extent cx="5943600" cy="3154680"/>
+            <wp:effectExtent l="0" t="0" r="0" b="7620"/>
+            <wp:docPr id="1" name="Picture 1" descr="Text&#10;&#10;Description automatically generated"/>
+            <wp:cNvGraphicFramePr>
+              <a:graphicFrameLocks xmlns:a="http://schemas.openxmlformats.org/drawingml/2006/main" noChangeAspect="1"/>
+            </wp:cNvGraphicFramePr>
+            <a:graphic xmlns:a="http://schemas.openxmlformats.org/drawingml/2006/main">
+              <a:graphicData uri="http://schemas.openxmlformats.org/drawingml/2006/picture">
+                <pic:pic xmlns:pic="http://schemas.openxmlformats.org/drawingml/2006/picture">
+                  <pic:nvPicPr>
+                    <pic:cNvPr id="1" name="Picture 1" descr="Text&#10;&#10;Description automatically generated"/>
+                    <pic:cNvPicPr/>
+                  </pic:nvPicPr>
+                  <pic:blipFill>
+                    <a:blip r:embed="rId6"/>
+                    <a:stretch>
+                      <a:fillRect/>
+                    </a:stretch>
+                  </pic:blipFill>
+                  <pic:spPr>
+                    <a:xfrm>
+                      <a:off x="0" y="0"/>
+                      <a:ext cx="5943600" cy="3154680"/>
+                    </a:xfrm>
+                    <a:prstGeom prst="rect">
+                      <a:avLst/>
+                    </a:prstGeom>
+                  </pic:spPr>
+                </pic:pic>
+              </a:graphicData>
+            </a:graphic>
+          </wp:inline>
+        </w:drawing>
+      </w:r>
+    </w:p>
+    <w:p>
+      <w:pPr>
+        <w:pStyle w:val="ListParagraph"/>
+      </w:pPr>
+    </w:p>
+    <w:p>
+      <w:pPr>
+        <w:pStyle w:val="ListParagraph"/>
+      </w:pPr>
+    </w:p>
+    <w:p>
+      <w:pPr>
+        <w:pStyle w:val="ListParagraph"/>
+      </w:pPr>
+      <w:r>
+        <w:rPr>
+          <w:noProof/>
+        </w:rPr>
+        <w:drawing>
+          <wp:inline distT="0" distB="0" distL="0" distR="0" wp14:anchorId="6AA74D9B" wp14:editId="2F593636">
+            <wp:extent cx="5848350" cy="1600200"/>
+            <wp:effectExtent l="0" t="0" r="0" b="0"/>
+            <wp:docPr id="2" name="Picture 2" descr="Text&#10;&#10;Description automatically generated"/>
+            <wp:cNvGraphicFramePr>
+              <a:graphicFrameLocks xmlns:a="http://schemas.openxmlformats.org/drawingml/2006/main" noChangeAspect="1"/>
+            </wp:cNvGraphicFramePr>
+            <a:graphic xmlns:a="http://schemas.openxmlformats.org/drawingml/2006/main">
+              <a:graphicData uri="http://schemas.openxmlformats.org/drawingml/2006/picture">
+                <pic:pic xmlns:pic="http://schemas.openxmlformats.org/drawingml/2006/picture">
+                  <pic:nvPicPr>
+                    <pic:cNvPr id="2" name="Picture 2" descr="Text&#10;&#10;Description automatically generated"/>
+                    <pic:cNvPicPr/>
+                  </pic:nvPicPr>
+                  <pic:blipFill>
+                    <a:blip r:embed="rId7"/>
+                    <a:stretch>
+                      <a:fillRect/>
+                    </a:stretch>
+                  </pic:blipFill>
+                  <pic:spPr>
+                    <a:xfrm>
+                      <a:off x="0" y="0"/>
+                      <a:ext cx="5848350" cy="1600200"/>
+                    </a:xfrm>
+                    <a:prstGeom prst="rect">
+                      <a:avLst/>
+                    </a:prstGeom>
+                  </pic:spPr>
+                </pic:pic>
+              </a:graphicData>
+            </a:graphic>
+          </wp:inline>
+        </w:drawing>
+      </w:r>
+    </w:p>
+    <w:p>
+      <w:pPr>
+        <w:pStyle w:val="ListParagraph"/>
+      </w:pPr>
+    </w:p>
+    <w:p>
+      <w:pPr>
+        <w:pStyle w:val="ListParagraph"/>
+      </w:pPr>
+      <w:r>
+        <w:t>Chế bộ biên dịch file ts thành file js</w:t>
+      </w:r>
+      <w:r>
+        <w:t xml:space="preserve"> để chạy trên chương trình</w:t>
+      </w:r>
+    </w:p>
+    <w:p>
+      <w:pPr>
+        <w:pStyle w:val="ListParagraph"/>
+      </w:pPr>
+    </w:p>
+    <w:p>
+      <w:pPr>
+        <w:pStyle w:val="Heading1"/>
       </w:pPr>
       <w:r>
         <w:t>Bài 3: Giới thiệu Arrow functions, các loại tham số,</w:t>
       </w:r>
-    </w:p>
-    <w:p>
-      <w:pPr>
-        <w:pStyle w:val="ListParagraph"/>
-      </w:pPr>
-    </w:p>
-    <w:p>
-      <w:pPr>
-        <w:pStyle w:val="ListParagraph"/>
-      </w:pPr>
-    </w:p>
-    <w:p>
-      <w:pPr>
-        <w:pStyle w:val="ListParagraph"/>
-      </w:pPr>
-    </w:p>
-    <w:p>
-      <w:pPr>
-        <w:pStyle w:val="ListParagraph"/>
+      <w:r>
+        <w:t xml:space="preserve"> spread operator, cấu hình dự án Typescript</w:t>
+      </w:r>
+    </w:p>
+    <w:p>
+      <w:pPr>
+        <w:pStyle w:val="ListParagraph"/>
+      </w:pPr>
+    </w:p>
+    <w:p>
+      <w:pPr>
+        <w:pStyle w:val="ListParagraph"/>
+      </w:pPr>
+      <w:r>
+        <w:rPr>
+          <w:noProof/>
+        </w:rPr>
+        <w:lastRenderedPageBreak/>
+        <w:drawing>
+          <wp:inline distT="0" distB="0" distL="0" distR="0" wp14:anchorId="1D252D66" wp14:editId="5FA9C08A">
+            <wp:extent cx="5943600" cy="2437130"/>
+            <wp:effectExtent l="0" t="0" r="0" b="1270"/>
+            <wp:docPr id="3" name="Picture 3" descr="Graphical user interface, text, application, email&#10;&#10;Description automatically generated"/>
+            <wp:cNvGraphicFramePr>
+              <a:graphicFrameLocks xmlns:a="http://schemas.openxmlformats.org/drawingml/2006/main" noChangeAspect="1"/>
+            </wp:cNvGraphicFramePr>
+            <a:graphic xmlns:a="http://schemas.openxmlformats.org/drawingml/2006/main">
+              <a:graphicData uri="http://schemas.openxmlformats.org/drawingml/2006/picture">
+                <pic:pic xmlns:pic="http://schemas.openxmlformats.org/drawingml/2006/picture">
+                  <pic:nvPicPr>
+                    <pic:cNvPr id="3" name="Picture 3" descr="Graphical user interface, text, application, email&#10;&#10;Description automatically generated"/>
+                    <pic:cNvPicPr/>
+                  </pic:nvPicPr>
+                  <pic:blipFill>
+                    <a:blip r:embed="rId8"/>
+                    <a:stretch>
+                      <a:fillRect/>
+                    </a:stretch>
+                  </pic:blipFill>
+                  <pic:spPr>
+                    <a:xfrm>
+                      <a:off x="0" y="0"/>
+                      <a:ext cx="5943600" cy="2437130"/>
+                    </a:xfrm>
+                    <a:prstGeom prst="rect">
+                      <a:avLst/>
+                    </a:prstGeom>
+                  </pic:spPr>
+                </pic:pic>
+              </a:graphicData>
+            </a:graphic>
+          </wp:inline>
+        </w:drawing>
+      </w:r>
+    </w:p>
+    <w:p>
+      <w:pPr>
+        <w:pStyle w:val="ListParagraph"/>
+      </w:pPr>
+    </w:p>
+    <w:p>
+      <w:pPr>
+        <w:pStyle w:val="ListParagraph"/>
+      </w:pPr>
+      <w:r>
+        <w:rPr>
+          <w:noProof/>
+        </w:rPr>
+        <w:drawing>
+          <wp:inline distT="0" distB="0" distL="0" distR="0" wp14:anchorId="3CBD6ACE" wp14:editId="49B7349C">
+            <wp:extent cx="5295900" cy="2581275"/>
+            <wp:effectExtent l="0" t="0" r="0" b="9525"/>
+            <wp:docPr id="4" name="Picture 4" descr="A picture containing timeline&#10;&#10;Description automatically generated"/>
+            <wp:cNvGraphicFramePr>
+              <a:graphicFrameLocks xmlns:a="http://schemas.openxmlformats.org/drawingml/2006/main" noChangeAspect="1"/>
+            </wp:cNvGraphicFramePr>
+            <a:graphic xmlns:a="http://schemas.openxmlformats.org/drawingml/2006/main">
+              <a:graphicData uri="http://schemas.openxmlformats.org/drawingml/2006/picture">
+                <pic:pic xmlns:pic="http://schemas.openxmlformats.org/drawingml/2006/picture">
+                  <pic:nvPicPr>
+                    <pic:cNvPr id="4" name="Picture 4" descr="A picture containing timeline&#10;&#10;Description automatically generated"/>
+                    <pic:cNvPicPr/>
+                  </pic:nvPicPr>
+                  <pic:blipFill>
+                    <a:blip r:embed="rId9"/>
+                    <a:stretch>
+                      <a:fillRect/>
+                    </a:stretch>
+                  </pic:blipFill>
+                  <pic:spPr>
+                    <a:xfrm>
+                      <a:off x="0" y="0"/>
+                      <a:ext cx="5295900" cy="2581275"/>
+                    </a:xfrm>
+                    <a:prstGeom prst="rect">
+                      <a:avLst/>
+                    </a:prstGeom>
+                  </pic:spPr>
+                </pic:pic>
+              </a:graphicData>
+            </a:graphic>
+          </wp:inline>
+        </w:drawing>
+      </w:r>
+    </w:p>
+    <w:p>
+      <w:pPr>
+        <w:pStyle w:val="ListParagraph"/>
+      </w:pPr>
+    </w:p>
+    <w:p>
+      <w:pPr>
+        <w:pStyle w:val="ListParagraph"/>
+      </w:pPr>
+      <w:r>
+        <w:t>Tạo thư mục:</w:t>
+      </w:r>
+    </w:p>
+    <w:p>
+      <w:pPr>
+        <w:pStyle w:val="ListParagraph"/>
+      </w:pPr>
+    </w:p>
+    <w:p>
+      <w:pPr>
+        <w:pStyle w:val="ListParagraph"/>
+      </w:pPr>
+      <w:r>
+        <w:t>Tạo một hàm bình thường</w:t>
+      </w:r>
+    </w:p>
+    <w:p>
+      <w:pPr>
+        <w:pStyle w:val="ListParagraph"/>
+      </w:pPr>
+    </w:p>
+    <w:p>
+      <w:pPr>
+        <w:pStyle w:val="ListParagraph"/>
+      </w:pPr>
+    </w:p>
+    <w:p>
+      <w:pPr>
+        <w:pStyle w:val="ListParagraph"/>
+      </w:pPr>
+      <w:r>
+        <w:t>Cách tham số cho hàm:</w:t>
+      </w:r>
+    </w:p>
+    <w:p/>
+    <w:p>
+      <w:r>
+        <w:rPr>
+          <w:noProof/>
+        </w:rPr>
+        <w:lastRenderedPageBreak/>
+        <w:drawing>
+          <wp:inline distT="0" distB="0" distL="0" distR="0" wp14:anchorId="101CC601" wp14:editId="1E50A4F6">
+            <wp:extent cx="4537494" cy="2499985"/>
+            <wp:effectExtent l="0" t="0" r="0" b="0"/>
+            <wp:docPr id="5" name="Picture 5" descr="Diagram&#10;&#10;Description automatically generated with low confidence"/>
+            <wp:cNvGraphicFramePr>
+              <a:graphicFrameLocks xmlns:a="http://schemas.openxmlformats.org/drawingml/2006/main" noChangeAspect="1"/>
+            </wp:cNvGraphicFramePr>
+            <a:graphic xmlns:a="http://schemas.openxmlformats.org/drawingml/2006/main">
+              <a:graphicData uri="http://schemas.openxmlformats.org/drawingml/2006/picture">
+                <pic:pic xmlns:pic="http://schemas.openxmlformats.org/drawingml/2006/picture">
+                  <pic:nvPicPr>
+                    <pic:cNvPr id="5" name="Picture 5" descr="Diagram&#10;&#10;Description automatically generated with low confidence"/>
+                    <pic:cNvPicPr/>
+                  </pic:nvPicPr>
+                  <pic:blipFill>
+                    <a:blip r:embed="rId10"/>
+                    <a:stretch>
+                      <a:fillRect/>
+                    </a:stretch>
+                  </pic:blipFill>
+                  <pic:spPr>
+                    <a:xfrm>
+                      <a:off x="0" y="0"/>
+                      <a:ext cx="4543463" cy="2503274"/>
+                    </a:xfrm>
+                    <a:prstGeom prst="rect">
+                      <a:avLst/>
+                    </a:prstGeom>
+                  </pic:spPr>
+                </pic:pic>
+              </a:graphicData>
+            </a:graphic>
+          </wp:inline>
+        </w:drawing>
+      </w:r>
+    </w:p>
+    <w:p/>
+    <w:p>
+      <w:r>
+        <w:t>Sử dụng từ khóa let để tạo ra biến với arrow-function</w:t>
+      </w:r>
+    </w:p>
+    <w:p/>
+    <w:p>
+      <w:r>
+        <w:rPr>
+          <w:noProof/>
+        </w:rPr>
+        <w:drawing>
+          <wp:inline distT="0" distB="0" distL="0" distR="0" wp14:anchorId="7AE79804" wp14:editId="5A25F1E3">
+            <wp:extent cx="5943600" cy="2595245"/>
+            <wp:effectExtent l="0" t="0" r="0" b="0"/>
+            <wp:docPr id="6" name="Picture 6"/>
+            <wp:cNvGraphicFramePr>
+              <a:graphicFrameLocks xmlns:a="http://schemas.openxmlformats.org/drawingml/2006/main" noChangeAspect="1"/>
+            </wp:cNvGraphicFramePr>
+            <a:graphic xmlns:a="http://schemas.openxmlformats.org/drawingml/2006/main">
+              <a:graphicData uri="http://schemas.openxmlformats.org/drawingml/2006/picture">
+                <pic:pic xmlns:pic="http://schemas.openxmlformats.org/drawingml/2006/picture">
+                  <pic:nvPicPr>
+                    <pic:cNvPr id="1" name=""/>
+                    <pic:cNvPicPr/>
+                  </pic:nvPicPr>
+                  <pic:blipFill>
+                    <a:blip r:embed="rId11"/>
+                    <a:stretch>
+                      <a:fillRect/>
+                    </a:stretch>
+                  </pic:blipFill>
+                  <pic:spPr>
+                    <a:xfrm>
+                      <a:off x="0" y="0"/>
+                      <a:ext cx="5943600" cy="2595245"/>
+                    </a:xfrm>
+                    <a:prstGeom prst="rect">
+                      <a:avLst/>
+                    </a:prstGeom>
+                  </pic:spPr>
+                </pic:pic>
+              </a:graphicData>
+            </a:graphic>
+          </wp:inline>
+        </w:drawing>
+      </w:r>
+    </w:p>
+    <w:p>
+      <w:pPr>
+        <w:pStyle w:val="ListParagraph"/>
+      </w:pPr>
+    </w:p>
+    <w:p>
+      <w:pPr>
+        <w:pStyle w:val="ListParagraph"/>
+      </w:pPr>
+      <w:r>
+        <w:rPr>
+          <w:noProof/>
+        </w:rPr>
+        <w:lastRenderedPageBreak/>
+        <w:drawing>
+          <wp:inline distT="0" distB="0" distL="0" distR="0" wp14:anchorId="52AFD3B6" wp14:editId="438E8925">
+            <wp:extent cx="5943600" cy="3470910"/>
+            <wp:effectExtent l="0" t="0" r="0" b="0"/>
+            <wp:docPr id="7" name="Picture 7" descr="Graphical user interface, text&#10;&#10;Description automatically generated"/>
+            <wp:cNvGraphicFramePr>
+              <a:graphicFrameLocks xmlns:a="http://schemas.openxmlformats.org/drawingml/2006/main" noChangeAspect="1"/>
+            </wp:cNvGraphicFramePr>
+            <a:graphic xmlns:a="http://schemas.openxmlformats.org/drawingml/2006/main">
+              <a:graphicData uri="http://schemas.openxmlformats.org/drawingml/2006/picture">
+                <pic:pic xmlns:pic="http://schemas.openxmlformats.org/drawingml/2006/picture">
+                  <pic:nvPicPr>
+                    <pic:cNvPr id="7" name="Picture 7" descr="Graphical user interface, text&#10;&#10;Description automatically generated"/>
+                    <pic:cNvPicPr/>
+                  </pic:nvPicPr>
+                  <pic:blipFill>
+                    <a:blip r:embed="rId12"/>
+                    <a:stretch>
+                      <a:fillRect/>
+                    </a:stretch>
+                  </pic:blipFill>
+                  <pic:spPr>
+                    <a:xfrm>
+                      <a:off x="0" y="0"/>
+                      <a:ext cx="5943600" cy="3470910"/>
+                    </a:xfrm>
+                    <a:prstGeom prst="rect">
+                      <a:avLst/>
+                    </a:prstGeom>
+                  </pic:spPr>
+                </pic:pic>
+              </a:graphicData>
+            </a:graphic>
+          </wp:inline>
+        </w:drawing>
+      </w:r>
+    </w:p>
+    <w:p>
+      <w:pPr>
+        <w:pStyle w:val="ListParagraph"/>
+      </w:pPr>
+    </w:p>
+    <w:p>
+      <w:pPr>
+        <w:pStyle w:val="ListParagraph"/>
+      </w:pPr>
+    </w:p>
+    <w:p>
+      <w:pPr>
+        <w:pStyle w:val="ListParagraph"/>
+      </w:pPr>
+      <w:r>
+        <w:rPr>
+          <w:noProof/>
+        </w:rPr>
+        <w:drawing>
+          <wp:inline distT="0" distB="0" distL="0" distR="0" wp14:anchorId="556E7367" wp14:editId="087F3190">
+            <wp:extent cx="5943600" cy="2622550"/>
+            <wp:effectExtent l="0" t="0" r="0" b="6350"/>
+            <wp:docPr id="8" name="Picture 8" descr="Graphical user interface, text&#10;&#10;Description automatically generated"/>
+            <wp:cNvGraphicFramePr>
+              <a:graphicFrameLocks xmlns:a="http://schemas.openxmlformats.org/drawingml/2006/main" noChangeAspect="1"/>
+            </wp:cNvGraphicFramePr>
+            <a:graphic xmlns:a="http://schemas.openxmlformats.org/drawingml/2006/main">
+              <a:graphicData uri="http://schemas.openxmlformats.org/drawingml/2006/picture">
+                <pic:pic xmlns:pic="http://schemas.openxmlformats.org/drawingml/2006/picture">
+                  <pic:nvPicPr>
+                    <pic:cNvPr id="8" name="Picture 8" descr="Graphical user interface, text&#10;&#10;Description automatically generated"/>
+                    <pic:cNvPicPr/>
+                  </pic:nvPicPr>
+                  <pic:blipFill>
+                    <a:blip r:embed="rId13"/>
+                    <a:stretch>
+                      <a:fillRect/>
+                    </a:stretch>
+                  </pic:blipFill>
+                  <pic:spPr>
+                    <a:xfrm>
+                      <a:off x="0" y="0"/>
+                      <a:ext cx="5943600" cy="2622550"/>
+                    </a:xfrm>
+                    <a:prstGeom prst="rect">
+                      <a:avLst/>
+                    </a:prstGeom>
+                  </pic:spPr>
+                </pic:pic>
+              </a:graphicData>
+            </a:graphic>
+          </wp:inline>
+        </w:drawing>
+      </w:r>
+    </w:p>
+    <w:p>
+      <w:pPr>
+        <w:pStyle w:val="ListParagraph"/>
+      </w:pPr>
+    </w:p>
+    <w:p>
+      <w:pPr>
+        <w:pStyle w:val="ListParagraph"/>
+      </w:pPr>
+    </w:p>
+    <w:p>
+      <w:pPr>
+        <w:pStyle w:val="ListParagraph"/>
+      </w:pPr>
+      <w:r>
+        <w:rPr>
+          <w:noProof/>
+        </w:rPr>
+        <w:lastRenderedPageBreak/>
+        <w:drawing>
+          <wp:inline distT="0" distB="0" distL="0" distR="0" wp14:anchorId="20B8A61B" wp14:editId="29F6E3A1">
+            <wp:extent cx="5943600" cy="3244215"/>
+            <wp:effectExtent l="0" t="0" r="0" b="0"/>
+            <wp:docPr id="9" name="Picture 9" descr="A picture containing logo&#10;&#10;Description automatically generated"/>
+            <wp:cNvGraphicFramePr>
+              <a:graphicFrameLocks xmlns:a="http://schemas.openxmlformats.org/drawingml/2006/main" noChangeAspect="1"/>
+            </wp:cNvGraphicFramePr>
+            <a:graphic xmlns:a="http://schemas.openxmlformats.org/drawingml/2006/main">
+              <a:graphicData uri="http://schemas.openxmlformats.org/drawingml/2006/picture">
+                <pic:pic xmlns:pic="http://schemas.openxmlformats.org/drawingml/2006/picture">
+                  <pic:nvPicPr>
+                    <pic:cNvPr id="9" name="Picture 9" descr="A picture containing logo&#10;&#10;Description automatically generated"/>
+                    <pic:cNvPicPr/>
+                  </pic:nvPicPr>
+                  <pic:blipFill>
+                    <a:blip r:embed="rId14"/>
+                    <a:stretch>
+                      <a:fillRect/>
+                    </a:stretch>
+                  </pic:blipFill>
+                  <pic:spPr>
+                    <a:xfrm>
+                      <a:off x="0" y="0"/>
+                      <a:ext cx="5943600" cy="3244215"/>
+                    </a:xfrm>
+                    <a:prstGeom prst="rect">
+                      <a:avLst/>
+                    </a:prstGeom>
+                  </pic:spPr>
+                </pic:pic>
+              </a:graphicData>
+            </a:graphic>
+          </wp:inline>
+        </w:drawing>
+      </w:r>
+    </w:p>
+    <w:p>
+      <w:pPr>
+        <w:pStyle w:val="ListParagraph"/>
+      </w:pPr>
+    </w:p>
+    <w:p>
+      <w:pPr>
+        <w:pStyle w:val="ListParagraph"/>
+      </w:pPr>
+      <w:r>
+        <w:rPr>
+          <w:noProof/>
+        </w:rPr>
+        <w:drawing>
+          <wp:inline distT="0" distB="0" distL="0" distR="0" wp14:anchorId="29FE27BA" wp14:editId="35956E1D">
+            <wp:extent cx="5943600" cy="4086225"/>
+            <wp:effectExtent l="0" t="0" r="0" b="9525"/>
+            <wp:docPr id="10" name="Picture 10" descr="A screenshot of a computer&#10;&#10;Description automatically generated with medium confidence"/>
+            <wp:cNvGraphicFramePr>
+              <a:graphicFrameLocks xmlns:a="http://schemas.openxmlformats.org/drawingml/2006/main" noChangeAspect="1"/>
+            </wp:cNvGraphicFramePr>
+            <a:graphic xmlns:a="http://schemas.openxmlformats.org/drawingml/2006/main">
+              <a:graphicData uri="http://schemas.openxmlformats.org/drawingml/2006/picture">
+                <pic:pic xmlns:pic="http://schemas.openxmlformats.org/drawingml/2006/picture">
+                  <pic:nvPicPr>
+                    <pic:cNvPr id="10" name="Picture 10" descr="A screenshot of a computer&#10;&#10;Description automatically generated with medium confidence"/>
+                    <pic:cNvPicPr/>
+                  </pic:nvPicPr>
+                  <pic:blipFill>
+                    <a:blip r:embed="rId15"/>
+                    <a:stretch>
+                      <a:fillRect/>
+                    </a:stretch>
+                  </pic:blipFill>
+                  <pic:spPr>
+                    <a:xfrm>
+                      <a:off x="0" y="0"/>
+                      <a:ext cx="5943600" cy="4086225"/>
+                    </a:xfrm>
+                    <a:prstGeom prst="rect">
+                      <a:avLst/>
+                    </a:prstGeom>
+                  </pic:spPr>
+                </pic:pic>
+              </a:graphicData>
+            </a:graphic>
+          </wp:inline>
+        </w:drawing>
+      </w:r>
+    </w:p>
+    <w:p>
+      <w:pPr>
+        <w:pStyle w:val="ListParagraph"/>
+      </w:pPr>
+    </w:p>
+    <w:p>
+      <w:pPr>
+        <w:pStyle w:val="ListParagraph"/>
+      </w:pPr>
+      <w:r>
+        <w:t>Hệ thống tự động phát hiện các thay đổi trong quá trình phát triển dự án</w:t>
+      </w:r>
+    </w:p>
+    <w:p>
+      <w:pPr>
+        <w:pStyle w:val="ListParagraph"/>
+      </w:pPr>
+      <w:r>
+        <w:t>Có thể biên dịch nhiều file cùng một lúc</w:t>
+      </w:r>
+    </w:p>
+    <w:p>
+      <w:pPr>
+        <w:pStyle w:val="ListParagraph"/>
+      </w:pPr>
+    </w:p>
+    <w:p>
+      <w:pPr>
+        <w:pStyle w:val="ListParagraph"/>
+      </w:pPr>
+      <w:r>
+        <w:t>Tsconfig.json bằng cách tsc -init</w:t>
+      </w:r>
+    </w:p>
+    <w:p>
+      <w:pPr>
+        <w:pStyle w:val="ListParagraph"/>
+      </w:pPr>
+    </w:p>
+    <w:p>
+      <w:pPr>
+        <w:pStyle w:val="ListParagraph"/>
+      </w:pPr>
+      <w:r>
+        <w:rPr>
+          <w:noProof/>
+        </w:rPr>
+        <w:drawing>
+          <wp:inline distT="0" distB="0" distL="0" distR="0" wp14:anchorId="6A3CB9C3" wp14:editId="692BC011">
+            <wp:extent cx="5943600" cy="2906395"/>
+            <wp:effectExtent l="0" t="0" r="0" b="8255"/>
+            <wp:docPr id="11" name="Picture 11" descr="Graphical user interface, application&#10;&#10;Description automatically generated"/>
+            <wp:cNvGraphicFramePr>
+              <a:graphicFrameLocks xmlns:a="http://schemas.openxmlformats.org/drawingml/2006/main" noChangeAspect="1"/>
+            </wp:cNvGraphicFramePr>
+            <a:graphic xmlns:a="http://schemas.openxmlformats.org/drawingml/2006/main">
+              <a:graphicData uri="http://schemas.openxmlformats.org/drawingml/2006/picture">
+                <pic:pic xmlns:pic="http://schemas.openxmlformats.org/drawingml/2006/picture">
+                  <pic:nvPicPr>
+                    <pic:cNvPr id="11" name="Picture 11" descr="Graphical user interface, application&#10;&#10;Description automatically generated"/>
+                    <pic:cNvPicPr/>
+                  </pic:nvPicPr>
+                  <pic:blipFill>
+                    <a:blip r:embed="rId16"/>
+                    <a:stretch>
+                      <a:fillRect/>
+                    </a:stretch>
+                  </pic:blipFill>
+                  <pic:spPr>
+                    <a:xfrm>
+                      <a:off x="0" y="0"/>
+                      <a:ext cx="5943600" cy="2906395"/>
+                    </a:xfrm>
+                    <a:prstGeom prst="rect">
+                      <a:avLst/>
+                    </a:prstGeom>
+                  </pic:spPr>
+                </pic:pic>
+              </a:graphicData>
+            </a:graphic>
+          </wp:inline>
+        </w:drawing>
+      </w:r>
+    </w:p>
+    <w:p>
+      <w:pPr>
+        <w:pStyle w:val="ListParagraph"/>
+      </w:pPr>
+    </w:p>
+    <w:p>
+      <w:pPr>
+        <w:pStyle w:val="ListParagraph"/>
+      </w:pPr>
+    </w:p>
+    <w:p>
+      <w:pPr>
+        <w:pStyle w:val="ListParagraph"/>
+      </w:pPr>
+      <w:r>
+        <w:rPr>
+          <w:noProof/>
+        </w:rPr>
+        <w:drawing>
+          <wp:inline distT="0" distB="0" distL="0" distR="0" wp14:anchorId="504316C9" wp14:editId="2736F3D7">
+            <wp:extent cx="5943600" cy="2056130"/>
+            <wp:effectExtent l="0" t="0" r="0" b="1270"/>
+            <wp:docPr id="12" name="Picture 12" descr="Graphical user interface, text, application, chat or text message&#10;&#10;Description automatically generated"/>
+            <wp:cNvGraphicFramePr>
+              <a:graphicFrameLocks xmlns:a="http://schemas.openxmlformats.org/drawingml/2006/main" noChangeAspect="1"/>
+            </wp:cNvGraphicFramePr>
+            <a:graphic xmlns:a="http://schemas.openxmlformats.org/drawingml/2006/main">
+              <a:graphicData uri="http://schemas.openxmlformats.org/drawingml/2006/picture">
+                <pic:pic xmlns:pic="http://schemas.openxmlformats.org/drawingml/2006/picture">
+                  <pic:nvPicPr>
+                    <pic:cNvPr id="12" name="Picture 12" descr="Graphical user interface, text, application, chat or text message&#10;&#10;Description automatically generated"/>
+                    <pic:cNvPicPr/>
+                  </pic:nvPicPr>
+                  <pic:blipFill>
+                    <a:blip r:embed="rId17"/>
+                    <a:stretch>
+                      <a:fillRect/>
+                    </a:stretch>
+                  </pic:blipFill>
+                  <pic:spPr>
+                    <a:xfrm>
+                      <a:off x="0" y="0"/>
+                      <a:ext cx="5943600" cy="2056130"/>
+                    </a:xfrm>
+                    <a:prstGeom prst="rect">
+                      <a:avLst/>
+                    </a:prstGeom>
+                  </pic:spPr>
+                </pic:pic>
+              </a:graphicData>
+            </a:graphic>
+          </wp:inline>
+        </w:drawing>
+      </w:r>
+    </w:p>
+    <w:p>
+      <w:pPr>
+        <w:pStyle w:val="ListParagraph"/>
+      </w:pPr>
+    </w:p>
+    <w:p>
+      <w:pPr>
+        <w:pStyle w:val="ListParagraph"/>
+      </w:pPr>
+      <w:r>
+        <w:rPr>
+          <w:noProof/>
+        </w:rPr>
+        <w:lastRenderedPageBreak/>
+        <w:drawing>
+          <wp:inline distT="0" distB="0" distL="0" distR="0" wp14:anchorId="6BE472D2" wp14:editId="6023AB33">
+            <wp:extent cx="5943600" cy="3252470"/>
+            <wp:effectExtent l="0" t="0" r="0" b="5080"/>
+            <wp:docPr id="13" name="Picture 13" descr="Text&#10;&#10;Description automatically generated"/>
+            <wp:cNvGraphicFramePr>
+              <a:graphicFrameLocks xmlns:a="http://schemas.openxmlformats.org/drawingml/2006/main" noChangeAspect="1"/>
+            </wp:cNvGraphicFramePr>
+            <a:graphic xmlns:a="http://schemas.openxmlformats.org/drawingml/2006/main">
+              <a:graphicData uri="http://schemas.openxmlformats.org/drawingml/2006/picture">
+                <pic:pic xmlns:pic="http://schemas.openxmlformats.org/drawingml/2006/picture">
+                  <pic:nvPicPr>
+                    <pic:cNvPr id="13" name="Picture 13" descr="Text&#10;&#10;Description automatically generated"/>
+                    <pic:cNvPicPr/>
+                  </pic:nvPicPr>
+                  <pic:blipFill>
+                    <a:blip r:embed="rId18"/>
+                    <a:stretch>
+                      <a:fillRect/>
+                    </a:stretch>
+                  </pic:blipFill>
+                  <pic:spPr>
+                    <a:xfrm>
+                      <a:off x="0" y="0"/>
+                      <a:ext cx="5943600" cy="3252470"/>
+                    </a:xfrm>
+                    <a:prstGeom prst="rect">
+                      <a:avLst/>
+                    </a:prstGeom>
+                  </pic:spPr>
+                </pic:pic>
+              </a:graphicData>
+            </a:graphic>
+          </wp:inline>
+        </w:drawing>
+      </w:r>
+    </w:p>
+    <w:p>
+      <w:pPr>
+        <w:pStyle w:val="ListParagraph"/>
+      </w:pPr>
+    </w:p>
+    <w:p>
+      <w:pPr>
+        <w:pStyle w:val="ListParagraph"/>
+      </w:pPr>
+    </w:p>
+    <w:p>
+      <w:pPr>
+        <w:pStyle w:val="ListParagraph"/>
+      </w:pPr>
+      <w:r>
+        <w:rPr>
+          <w:noProof/>
+        </w:rPr>
+        <w:drawing>
+          <wp:inline distT="0" distB="0" distL="0" distR="0" wp14:anchorId="5FA43168" wp14:editId="663273EB">
+            <wp:extent cx="5943600" cy="3394075"/>
+            <wp:effectExtent l="0" t="0" r="0" b="0"/>
+            <wp:docPr id="14" name="Picture 14" descr="Text&#10;&#10;Description automatically generated"/>
+            <wp:cNvGraphicFramePr>
+              <a:graphicFrameLocks xmlns:a="http://schemas.openxmlformats.org/drawingml/2006/main" noChangeAspect="1"/>
+            </wp:cNvGraphicFramePr>
+            <a:graphic xmlns:a="http://schemas.openxmlformats.org/drawingml/2006/main">
+              <a:graphicData uri="http://schemas.openxmlformats.org/drawingml/2006/picture">
+                <pic:pic xmlns:pic="http://schemas.openxmlformats.org/drawingml/2006/picture">
+                  <pic:nvPicPr>
+                    <pic:cNvPr id="14" name="Picture 14" descr="Text&#10;&#10;Description automatically generated"/>
+                    <pic:cNvPicPr/>
+                  </pic:nvPicPr>
+                  <pic:blipFill>
+                    <a:blip r:embed="rId19"/>
+                    <a:stretch>
+                      <a:fillRect/>
+                    </a:stretch>
+                  </pic:blipFill>
+                  <pic:spPr>
+                    <a:xfrm>
+                      <a:off x="0" y="0"/>
+                      <a:ext cx="5943600" cy="3394075"/>
+                    </a:xfrm>
+                    <a:prstGeom prst="rect">
+                      <a:avLst/>
+                    </a:prstGeom>
+                  </pic:spPr>
+                </pic:pic>
+              </a:graphicData>
+            </a:graphic>
+          </wp:inline>
+        </w:drawing>
+      </w:r>
+    </w:p>
+    <w:p>
+      <w:pPr>
+        <w:pStyle w:val="ListParagraph"/>
+      </w:pPr>
+    </w:p>
+    <w:p>
+      <w:pPr>
+        <w:pStyle w:val="ListParagraph"/>
+      </w:pPr>
+    </w:p>
+    <w:p>
+      <w:pPr>
+        <w:pStyle w:val="ListParagraph"/>
+      </w:pPr>
+      <w:r>
+        <w:rPr>
+          <w:noProof/>
+        </w:rPr>
+        <w:lastRenderedPageBreak/>
+        <w:drawing>
+          <wp:inline distT="0" distB="0" distL="0" distR="0" wp14:anchorId="47773473" wp14:editId="1E36F2F1">
+            <wp:extent cx="5943600" cy="3154680"/>
+            <wp:effectExtent l="0" t="0" r="0" b="7620"/>
+            <wp:docPr id="15" name="Picture 15" descr="Graphical user interface, text, application, email&#10;&#10;Description automatically generated"/>
+            <wp:cNvGraphicFramePr>
+              <a:graphicFrameLocks xmlns:a="http://schemas.openxmlformats.org/drawingml/2006/main" noChangeAspect="1"/>
+            </wp:cNvGraphicFramePr>
+            <a:graphic xmlns:a="http://schemas.openxmlformats.org/drawingml/2006/main">
+              <a:graphicData uri="http://schemas.openxmlformats.org/drawingml/2006/picture">
+                <pic:pic xmlns:pic="http://schemas.openxmlformats.org/drawingml/2006/picture">
+                  <pic:nvPicPr>
+                    <pic:cNvPr id="15" name="Picture 15" descr="Graphical user interface, text, application, email&#10;&#10;Description automatically generated"/>
+                    <pic:cNvPicPr/>
+                  </pic:nvPicPr>
+                  <pic:blipFill>
+                    <a:blip r:embed="rId20"/>
+                    <a:stretch>
+                      <a:fillRect/>
+                    </a:stretch>
+                  </pic:blipFill>
+                  <pic:spPr>
+                    <a:xfrm>
+                      <a:off x="0" y="0"/>
+                      <a:ext cx="5943600" cy="3154680"/>
+                    </a:xfrm>
+                    <a:prstGeom prst="rect">
+                      <a:avLst/>
+                    </a:prstGeom>
+                  </pic:spPr>
+                </pic:pic>
+              </a:graphicData>
+            </a:graphic>
+          </wp:inline>
+        </w:drawing>
+      </w:r>
+    </w:p>
+    <w:p>
+      <w:pPr>
+        <w:pStyle w:val="ListParagraph"/>
+      </w:pPr>
+    </w:p>
+    <w:p>
+      <w:pPr>
+        <w:pStyle w:val="ListParagraph"/>
+      </w:pPr>
+      <w:r>
+        <w:rPr>
+          <w:noProof/>
+        </w:rPr>
+        <w:drawing>
+          <wp:inline distT="0" distB="0" distL="0" distR="0" wp14:anchorId="65834B65" wp14:editId="49D78629">
+            <wp:extent cx="5943600" cy="3554730"/>
+            <wp:effectExtent l="0" t="0" r="0" b="7620"/>
+            <wp:docPr id="16" name="Picture 16" descr="Text&#10;&#10;Description automatically generated"/>
+            <wp:cNvGraphicFramePr>
+              <a:graphicFrameLocks xmlns:a="http://schemas.openxmlformats.org/drawingml/2006/main" noChangeAspect="1"/>
+            </wp:cNvGraphicFramePr>
+            <a:graphic xmlns:a="http://schemas.openxmlformats.org/drawingml/2006/main">
+              <a:graphicData uri="http://schemas.openxmlformats.org/drawingml/2006/picture">
+                <pic:pic xmlns:pic="http://schemas.openxmlformats.org/drawingml/2006/picture">
+                  <pic:nvPicPr>
+                    <pic:cNvPr id="16" name="Picture 16" descr="Text&#10;&#10;Description automatically generated"/>
+                    <pic:cNvPicPr/>
+                  </pic:nvPicPr>
+                  <pic:blipFill>
+                    <a:blip r:embed="rId21"/>
+                    <a:stretch>
+                      <a:fillRect/>
+                    </a:stretch>
+                  </pic:blipFill>
+                  <pic:spPr>
+                    <a:xfrm>
+                      <a:off x="0" y="0"/>
+                      <a:ext cx="5943600" cy="3554730"/>
+                    </a:xfrm>
+                    <a:prstGeom prst="rect">
+                      <a:avLst/>
+                    </a:prstGeom>
+                  </pic:spPr>
+                </pic:pic>
+              </a:graphicData>
+            </a:graphic>
+          </wp:inline>
+        </w:drawing>
+      </w:r>
+    </w:p>
+    <w:p>
+      <w:pPr>
+        <w:pStyle w:val="ListParagraph"/>
+      </w:pPr>
+    </w:p>
+    <w:p>
+      <w:pPr>
+        <w:pStyle w:val="ListParagraph"/>
+      </w:pPr>
+      <w:r>
+        <w:rPr>
+          <w:noProof/>
+        </w:rPr>
+        <w:lastRenderedPageBreak/>
+        <w:drawing>
+          <wp:inline distT="0" distB="0" distL="0" distR="0" wp14:anchorId="1004B84F" wp14:editId="1E5B5D9E">
+            <wp:extent cx="5943600" cy="3400425"/>
+            <wp:effectExtent l="0" t="0" r="0" b="9525"/>
+            <wp:docPr id="17" name="Picture 17" descr="Graphical user interface, text, application&#10;&#10;Description automatically generated"/>
+            <wp:cNvGraphicFramePr>
+              <a:graphicFrameLocks xmlns:a="http://schemas.openxmlformats.org/drawingml/2006/main" noChangeAspect="1"/>
+            </wp:cNvGraphicFramePr>
+            <a:graphic xmlns:a="http://schemas.openxmlformats.org/drawingml/2006/main">
+              <a:graphicData uri="http://schemas.openxmlformats.org/drawingml/2006/picture">
+                <pic:pic xmlns:pic="http://schemas.openxmlformats.org/drawingml/2006/picture">
+                  <pic:nvPicPr>
+                    <pic:cNvPr id="17" name="Picture 17" descr="Graphical user interface, text, application&#10;&#10;Description automatically generated"/>
+                    <pic:cNvPicPr/>
+                  </pic:nvPicPr>
+                  <pic:blipFill>
+                    <a:blip r:embed="rId22"/>
+                    <a:stretch>
+                      <a:fillRect/>
+                    </a:stretch>
+                  </pic:blipFill>
+                  <pic:spPr>
+                    <a:xfrm>
+                      <a:off x="0" y="0"/>
+                      <a:ext cx="5943600" cy="3400425"/>
+                    </a:xfrm>
+                    <a:prstGeom prst="rect">
+                      <a:avLst/>
+                    </a:prstGeom>
+                  </pic:spPr>
+                </pic:pic>
+              </a:graphicData>
+            </a:graphic>
+          </wp:inline>
+        </w:drawing>
+      </w:r>
+    </w:p>
+    <w:p>
+      <w:pPr>
+        <w:pStyle w:val="ListParagraph"/>
+      </w:pPr>
+    </w:p>
+    <w:p>
+      <w:pPr>
+        <w:pStyle w:val="ListParagraph"/>
+      </w:pPr>
+      <w:r>
+        <w:rPr>
+          <w:noProof/>
+        </w:rPr>
+        <w:drawing>
+          <wp:inline distT="0" distB="0" distL="0" distR="0" wp14:anchorId="04BF8E23" wp14:editId="13B8EC5B">
+            <wp:extent cx="5943600" cy="3016885"/>
+            <wp:effectExtent l="0" t="0" r="0" b="0"/>
+            <wp:docPr id="18" name="Picture 18" descr="Graphical user interface, text, application, email&#10;&#10;Description automatically generated"/>
+            <wp:cNvGraphicFramePr>
+              <a:graphicFrameLocks xmlns:a="http://schemas.openxmlformats.org/drawingml/2006/main" noChangeAspect="1"/>
+            </wp:cNvGraphicFramePr>
+            <a:graphic xmlns:a="http://schemas.openxmlformats.org/drawingml/2006/main">
+              <a:graphicData uri="http://schemas.openxmlformats.org/drawingml/2006/picture">
+                <pic:pic xmlns:pic="http://schemas.openxmlformats.org/drawingml/2006/picture">
+                  <pic:nvPicPr>
+                    <pic:cNvPr id="18" name="Picture 18" descr="Graphical user interface, text, application, email&#10;&#10;Description automatically generated"/>
+                    <pic:cNvPicPr/>
+                  </pic:nvPicPr>
+                  <pic:blipFill>
+                    <a:blip r:embed="rId23"/>
+                    <a:stretch>
+                      <a:fillRect/>
+                    </a:stretch>
+                  </pic:blipFill>
+                  <pic:spPr>
+                    <a:xfrm>
+                      <a:off x="0" y="0"/>
+                      <a:ext cx="5943600" cy="3016885"/>
+                    </a:xfrm>
+                    <a:prstGeom prst="rect">
+                      <a:avLst/>
+                    </a:prstGeom>
+                  </pic:spPr>
+                </pic:pic>
+              </a:graphicData>
+            </a:graphic>
+          </wp:inline>
+        </w:drawing>
+      </w:r>
+    </w:p>
+    <w:p>
+      <w:pPr>
+        <w:pStyle w:val="ListParagraph"/>
+      </w:pPr>
+    </w:p>
+    <w:p>
+      <w:pPr>
+        <w:pStyle w:val="Heading1"/>
       </w:pPr>
       <w:r>
         <w:t xml:space="preserve">L3.B3: Dùng Arrow function </w:t>
       </w:r>
+      <w:r>
+        <w:t>cho hứng dụng hiển thị danh sách Pokemon bằng Typescript</w:t>
+      </w:r>
+    </w:p>
+    <w:p>
+      <w:pPr>
+        <w:pStyle w:val="ListParagraph"/>
+      </w:pPr>
+    </w:p>
+    <w:p>
+      <w:pPr>
+        <w:pStyle w:val="ListParagraph"/>
+      </w:pPr>
+      <w:r>
+        <w:rPr>
+          <w:noProof/>
+        </w:rPr>
+        <w:lastRenderedPageBreak/>
+        <w:drawing>
+          <wp:inline distT="0" distB="0" distL="0" distR="0" wp14:anchorId="1242F7C7" wp14:editId="637364D3">
+            <wp:extent cx="5943600" cy="3223895"/>
+            <wp:effectExtent l="0" t="0" r="0" b="0"/>
+            <wp:docPr id="19" name="Picture 19"/>
+            <wp:cNvGraphicFramePr>
+              <a:graphicFrameLocks xmlns:a="http://schemas.openxmlformats.org/drawingml/2006/main" noChangeAspect="1"/>
+            </wp:cNvGraphicFramePr>
+            <a:graphic xmlns:a="http://schemas.openxmlformats.org/drawingml/2006/main">
+              <a:graphicData uri="http://schemas.openxmlformats.org/drawingml/2006/picture">
+                <pic:pic xmlns:pic="http://schemas.openxmlformats.org/drawingml/2006/picture">
+                  <pic:nvPicPr>
+                    <pic:cNvPr id="1" name=""/>
+                    <pic:cNvPicPr/>
+                  </pic:nvPicPr>
+                  <pic:blipFill>
+                    <a:blip r:embed="rId24"/>
+                    <a:stretch>
+                      <a:fillRect/>
+                    </a:stretch>
+                  </pic:blipFill>
+                  <pic:spPr>
+                    <a:xfrm>
+                      <a:off x="0" y="0"/>
+                      <a:ext cx="5943600" cy="3223895"/>
+                    </a:xfrm>
+                    <a:prstGeom prst="rect">
+                      <a:avLst/>
+                    </a:prstGeom>
+                  </pic:spPr>
+                </pic:pic>
+              </a:graphicData>
+            </a:graphic>
+          </wp:inline>
+        </w:drawing>
+      </w:r>
+    </w:p>
+    <w:p>
+      <w:pPr>
+        <w:pStyle w:val="ListParagraph"/>
+      </w:pPr>
+    </w:p>
+    <w:p>
+      <w:pPr>
+        <w:pStyle w:val="ListParagraph"/>
+      </w:pPr>
+      <w:r>
+        <w:t>Định nghĩa hàm (function), các kiểu tham số (Optional, Rest parameters) trong Typescript</w:t>
+      </w:r>
+    </w:p>
+    <w:p>
+      <w:pPr>
+        <w:pStyle w:val="ListParagraph"/>
+      </w:pPr>
+    </w:p>
+    <w:p>
+      <w:pPr>
+        <w:pStyle w:val="ListParagraph"/>
+      </w:pPr>
+    </w:p>
+    <w:p>
+      <w:pPr>
+        <w:pStyle w:val="ListParagraph"/>
+      </w:pPr>
+      <w:r>
+        <w:t>Giới thiệu toán tử Spread trong Typescript</w:t>
+      </w:r>
+    </w:p>
+    <w:p>
+      <w:pPr>
+        <w:pStyle w:val="ListParagraph"/>
+      </w:pPr>
+    </w:p>
+    <w:p>
+      <w:pPr>
+        <w:pStyle w:val="ListParagraph"/>
+      </w:pPr>
+    </w:p>
+    <w:p>
+      <w:pPr>
+        <w:pStyle w:val="ListParagraph"/>
+      </w:pPr>
+      <w:r>
+        <w:t>Bài 4: Lớp class và Interface trong Typescript</w:t>
+      </w:r>
+    </w:p>
+    <w:p>
+      <w:pPr>
+        <w:pStyle w:val="ListParagraph"/>
+      </w:pPr>
+    </w:p>
+    <w:p>
+      <w:pPr>
+        <w:pStyle w:val="ListParagraph"/>
+      </w:pPr>
+    </w:p>
+    <w:p>
+      <w:pPr>
+        <w:pStyle w:val="ListParagraph"/>
+      </w:pPr>
+      <w:r>
+        <w:t>L4.B3: Dùng định nghĩa lớp cho ứng dụng hiển thị danh sách Pokemon trong Typescript</w:t>
+      </w:r>
+    </w:p>
+    <w:p>
+      <w:pPr>
+        <w:pStyle w:val="ListParagraph"/>
+      </w:pPr>
+    </w:p>
+    <w:p>
+      <w:pPr>
+        <w:pStyle w:val="ListParagraph"/>
+      </w:pPr>
+    </w:p>
+    <w:p>
+      <w:pPr>
+        <w:pStyle w:val="ListParagraph"/>
+      </w:pPr>
+    </w:p>
+    <w:p>
+      <w:pPr>
+        <w:pStyle w:val="ListParagraph"/>
+      </w:pPr>
+      <w:r>
+        <w:t>Bài 5: Kiểu dữ liệu nâng cao và kỹ thuật Generic trong Typescript</w:t>
+      </w:r>
+    </w:p>
+    <w:p>
+      <w:pPr>
+        <w:pStyle w:val="ListParagraph"/>
+      </w:pPr>
+    </w:p>
+    <w:p>
+      <w:pPr>
+        <w:pStyle w:val="ListParagraph"/>
+      </w:pPr>
+    </w:p>
+    <w:p>
+      <w:pPr>
+        <w:pStyle w:val="ListParagraph"/>
+      </w:pPr>
+      <w:r>
+        <w:t>Bài 6: Giới thiệu Decorators trong Typecript</w:t>
+      </w:r>
+    </w:p>
+    <w:p>
+      <w:pPr>
+        <w:pStyle w:val="ListParagraph"/>
+      </w:pPr>
+    </w:p>
+    <w:p>
+      <w:pPr>
+        <w:pStyle w:val="ListParagraph"/>
+      </w:pPr>
+    </w:p>
+    <w:p>
+      <w:pPr>
+        <w:pStyle w:val="ListParagraph"/>
+      </w:pPr>
+      <w:r>
+        <w:t>Bài 7: Giới thiệu Module và Namespace trong Typescript</w:t>
+      </w:r>
+    </w:p>
+    <w:p>
+      <w:pPr>
+        <w:pStyle w:val="ListParagraph"/>
+      </w:pPr>
+    </w:p>
+    <w:p>
+      <w:pPr>
+        <w:pStyle w:val="ListParagraph"/>
+      </w:pPr>
+    </w:p>
+    <w:p>
+      <w:pPr>
+        <w:pStyle w:val="ListParagraph"/>
+      </w:pPr>
+    </w:p>
+    <w:p>
+      <w:pPr>
+        <w:pStyle w:val="ListParagraph"/>
+      </w:pPr>
+    </w:p>
+    <w:p>
+      <w:pPr>
+        <w:pStyle w:val="ListParagraph"/>
+      </w:pPr>
+      <w:r>
+        <w:t>Asg.p1: Thực hành tạo chương trình trò chơi tìm hình giống nhau bằng Typescript</w:t>
+      </w:r>
+    </w:p>
+    <w:p>
+      <w:pPr>
+        <w:pStyle w:val="ListParagraph"/>
+      </w:pPr>
+    </w:p>
+    <w:p>
+      <w:pPr>
+        <w:pStyle w:val="ListParagraph"/>
+      </w:pPr>
+    </w:p>
+    <w:p>
+      <w:pPr>
+        <w:pStyle w:val="ListParagraph"/>
+      </w:pPr>
+    </w:p>
+    <w:p>
+      <w:pPr>
+        <w:pStyle w:val="ListParagraph"/>
+      </w:pPr>
+      <w:r>
+        <w:t>Asg.p2: Tạo và cấu hình dự án Fullstack với NodeJS, Express, EJS, Webpack và Typescript</w:t>
+      </w:r>
+    </w:p>
+    <w:p>
+      <w:pPr>
+        <w:pStyle w:val="ListParagraph"/>
+      </w:pPr>
+    </w:p>
+    <w:p>
+      <w:pPr>
+        <w:pStyle w:val="ListParagraph"/>
+      </w:pPr>
+    </w:p>
+    <w:p>
+      <w:pPr>
+        <w:pStyle w:val="ListParagraph"/>
+      </w:pPr>
+    </w:p>
+    <w:p>
+      <w:pPr>
+        <w:pStyle w:val="ListParagraph"/>
+      </w:pPr>
+      <w:r>
+        <w:t>Asg.p3: Thiết kế giao diện cho ứng dụng trò chơi tìm hình giống nhau dùng Bootstrap</w:t>
+      </w:r>
+    </w:p>
+    <w:p>
+      <w:pPr>
+        <w:pStyle w:val="ListParagraph"/>
+      </w:pPr>
+    </w:p>
+    <w:p>
+      <w:pPr>
+        <w:pStyle w:val="ListParagraph"/>
+      </w:pPr>
+    </w:p>
+    <w:p>
+      <w:pPr>
+        <w:pStyle w:val="ListParagraph"/>
+      </w:pPr>
+    </w:p>
+    <w:p>
+      <w:pPr>
+        <w:pStyle w:val="ListParagraph"/>
+      </w:pPr>
+      <w:r>
+        <w:t>Asg.p4: Tạo web server bằng NodeJS, Express và EJS</w:t>
+      </w:r>
+    </w:p>
+    <w:p>
+      <w:pPr>
+        <w:pStyle w:val="ListParagraph"/>
+      </w:pPr>
+    </w:p>
+    <w:p>
+      <w:pPr>
+        <w:pStyle w:val="ListParagraph"/>
+      </w:pPr>
+    </w:p>
+    <w:p>
+      <w:pPr>
+        <w:pStyle w:val="ListParagraph"/>
+      </w:pPr>
+    </w:p>
+    <w:p>
+      <w:pPr>
+        <w:pStyle w:val="ListParagraph"/>
+      </w:pPr>
+      <w:r>
+        <w:t>Asg.p5: Hoàn thiện chức năng nhập tên người chơi cho Game tìm hình giống nhau bằng Typescript</w:t>
+      </w:r>
+    </w:p>
+    <w:p>
+      <w:pPr>
+        <w:pStyle w:val="ListParagraph"/>
+      </w:pPr>
+    </w:p>
+    <w:p>
+      <w:pPr>
+        <w:pStyle w:val="ListParagraph"/>
+      </w:pPr>
+    </w:p>
+    <w:p>
+      <w:pPr>
+        <w:pStyle w:val="ListParagraph"/>
+      </w:pPr>
+    </w:p>
+    <w:p>
+      <w:pPr>
+        <w:pStyle w:val="ListParagraph"/>
+      </w:pPr>
+      <w:r>
+        <w:t>Asg.p6: Cấu hình và hiển thị giao diện của trang chơi Game bằng Typescript</w:t>
+      </w:r>
+    </w:p>
+    <w:p>
+      <w:pPr>
+        <w:pStyle w:val="ListParagraph"/>
+      </w:pPr>
+    </w:p>
+    <w:p>
+      <w:pPr>
+        <w:pStyle w:val="ListParagraph"/>
+      </w:pPr>
+    </w:p>
+    <w:p>
+      <w:pPr>
+        <w:pStyle w:val="ListParagraph"/>
+      </w:pPr>
+      <w:r>
+        <w:t>Lab6.b5: Tạo AutoBind Decorator trong Typescript</w:t>
+      </w:r>
+    </w:p>
+    <w:p>
+      <w:pPr>
+        <w:pStyle w:val="ListParagraph"/>
+      </w:pPr>
+    </w:p>
+    <w:p>
+      <w:pPr>
+        <w:pStyle w:val="ListParagraph"/>
+      </w:pPr>
+    </w:p>
+    <w:p>
+      <w:pPr>
+        <w:pStyle w:val="ListParagraph"/>
+      </w:pPr>
+      <w:r>
+        <w:t>Lab6.b6. Kiểu tra dữ liệu Decorator trong Typescript</w:t>
+      </w:r>
+    </w:p>
+    <w:p>
+      <w:pPr>
+        <w:pStyle w:val="ListParagraph"/>
+      </w:pPr>
+    </w:p>
+    <w:p>
+      <w:pPr>
+        <w:pStyle w:val="ListParagraph"/>
+      </w:pPr>
+    </w:p>
+    <w:p>
+      <w:pPr>
+        <w:pStyle w:val="ListParagraph"/>
+      </w:pPr>
+      <w:r>
+        <w:t>Lab7.b3. Khởi tạo và đóng gói dự án Typescript bằng Webpack</w:t>
+      </w:r>
+    </w:p>
+    <w:p>
+      <w:pPr>
+        <w:pStyle w:val="ListParagraph"/>
+      </w:pPr>
+    </w:p>
+    <w:p>
+      <w:pPr>
+        <w:pStyle w:val="ListParagraph"/>
+      </w:pPr>
+    </w:p>
+    <w:p>
+      <w:pPr>
+        <w:pStyle w:val="ListParagraph"/>
+      </w:pPr>
+      <w:r>
+        <w:t>Asg.p7. Hoàn thiện chức năng chơi và chơi lại game trong typescript</w:t>
+      </w:r>
+    </w:p>
+    <w:p>
+      <w:pPr>
+        <w:pStyle w:val="ListParagraph"/>
+      </w:pPr>
+    </w:p>
+    <w:p>
+      <w:pPr>
+        <w:pStyle w:val="ListParagraph"/>
+      </w:pPr>
+    </w:p>
+    <w:p>
+      <w:pPr>
+        <w:pStyle w:val="ListParagraph"/>
+      </w:pPr>
     </w:p>
     <w:sectPr>
       <w:pgSz w:w="12240" w:h="15840"/>
@@ -766,6 +2188,49 @@
     <w:name w:val="Normal"/>
     <w:qFormat/>
   </w:style>
+  <w:style w:type="paragraph" w:styleId="Heading1">
+    <w:name w:val="heading 1"/>
+    <w:basedOn w:val="Normal"/>
+    <w:next w:val="Normal"/>
+    <w:link w:val="Heading1Char"/>
+    <w:uiPriority w:val="9"/>
+    <w:qFormat/>
+    <w:rsid w:val="002C6F1B"/>
+    <w:pPr>
+      <w:keepNext/>
+      <w:keepLines/>
+      <w:spacing w:before="240" w:after="0"/>
+      <w:outlineLvl w:val="0"/>
+    </w:pPr>
+    <w:rPr>
+      <w:rFonts w:asciiTheme="majorHAnsi" w:eastAsiaTheme="majorEastAsia" w:hAnsiTheme="majorHAnsi" w:cstheme="majorBidi"/>
+      <w:color w:val="2F5496" w:themeColor="accent1" w:themeShade="BF"/>
+      <w:sz w:val="32"/>
+      <w:szCs w:val="32"/>
+    </w:rPr>
+  </w:style>
+  <w:style w:type="paragraph" w:styleId="Heading2">
+    <w:name w:val="heading 2"/>
+    <w:basedOn w:val="Normal"/>
+    <w:next w:val="Normal"/>
+    <w:link w:val="Heading2Char"/>
+    <w:uiPriority w:val="9"/>
+    <w:unhideWhenUsed/>
+    <w:qFormat/>
+    <w:rsid w:val="002C6F1B"/>
+    <w:pPr>
+      <w:keepNext/>
+      <w:keepLines/>
+      <w:spacing w:before="40" w:after="0"/>
+      <w:outlineLvl w:val="1"/>
+    </w:pPr>
+    <w:rPr>
+      <w:rFonts w:asciiTheme="majorHAnsi" w:eastAsiaTheme="majorEastAsia" w:hAnsiTheme="majorHAnsi" w:cstheme="majorBidi"/>
+      <w:color w:val="2F5496" w:themeColor="accent1" w:themeShade="BF"/>
+      <w:sz w:val="26"/>
+      <w:szCs w:val="26"/>
+    </w:rPr>
+  </w:style>
   <w:style w:type="character" w:default="1" w:styleId="DefaultParagraphFont">
     <w:name w:val="Default Paragraph Font"/>
     <w:uiPriority w:val="1"/>
@@ -803,6 +2268,32 @@
       <w:ind w:left="720"/>
       <w:contextualSpacing/>
     </w:pPr>
+  </w:style>
+  <w:style w:type="character" w:customStyle="1" w:styleId="Heading1Char">
+    <w:name w:val="Heading 1 Char"/>
+    <w:basedOn w:val="DefaultParagraphFont"/>
+    <w:link w:val="Heading1"/>
+    <w:uiPriority w:val="9"/>
+    <w:rsid w:val="002C6F1B"/>
+    <w:rPr>
+      <w:rFonts w:asciiTheme="majorHAnsi" w:eastAsiaTheme="majorEastAsia" w:hAnsiTheme="majorHAnsi" w:cstheme="majorBidi"/>
+      <w:color w:val="2F5496" w:themeColor="accent1" w:themeShade="BF"/>
+      <w:sz w:val="32"/>
+      <w:szCs w:val="32"/>
+    </w:rPr>
+  </w:style>
+  <w:style w:type="character" w:customStyle="1" w:styleId="Heading2Char">
+    <w:name w:val="Heading 2 Char"/>
+    <w:basedOn w:val="DefaultParagraphFont"/>
+    <w:link w:val="Heading2"/>
+    <w:uiPriority w:val="9"/>
+    <w:rsid w:val="002C6F1B"/>
+    <w:rPr>
+      <w:rFonts w:asciiTheme="majorHAnsi" w:eastAsiaTheme="majorEastAsia" w:hAnsiTheme="majorHAnsi" w:cstheme="majorBidi"/>
+      <w:color w:val="2F5496" w:themeColor="accent1" w:themeShade="BF"/>
+      <w:sz w:val="26"/>
+      <w:szCs w:val="26"/>
+    </w:rPr>
   </w:style>
 </w:styles>
 </file>
@@ -1100,4 +2591,16 @@
     </a:ext>
   </a:extLst>
 </a:theme>
+</file>
+
+<file path=customXml/item1.xml><?xml version="1.0" encoding="utf-8"?>
+<b:Sources xmlns:b="http://schemas.openxmlformats.org/officeDocument/2006/bibliography" xmlns="http://schemas.openxmlformats.org/officeDocument/2006/bibliography" SelectedStyle="\APASixthEditionOfficeOnline.xsl" StyleName="APA" Version="6"/>
+</file>
+
+<file path=customXml/itemProps1.xml><?xml version="1.0" encoding="utf-8"?>
+<ds:datastoreItem xmlns:ds="http://schemas.openxmlformats.org/officeDocument/2006/customXml" ds:itemID="{4FCC2897-D5FD-4A57-A97C-C8297B86F09E}">
+  <ds:schemaRefs>
+    <ds:schemaRef ds:uri="http://schemas.openxmlformats.org/officeDocument/2006/bibliography"/>
+  </ds:schemaRefs>
+</ds:datastoreItem>
 </file>
</xml_diff>